<commit_message>
Added some more Optimizations
</commit_message>
<xml_diff>
--- a/Performace Tests/31_01_24.docx
+++ b/Performace Tests/31_01_24.docx
@@ -3,6 +3,9 @@
 <w:document xmlns:wpc="http://schemas.microsoft.com/office/word/2010/wordprocessingCanvas" xmlns:cx="http://schemas.microsoft.com/office/drawing/2014/chartex" xmlns:cx1="http://schemas.microsoft.com/office/drawing/2015/9/8/chartex" xmlns:cx2="http://schemas.microsoft.com/office/drawing/2015/10/21/chartex" xmlns:cx3="http://schemas.microsoft.com/office/drawing/2016/5/9/chartex" xmlns:cx4="http://schemas.microsoft.com/office/drawing/2016/5/10/chartex" xmlns:cx5="http://schemas.microsoft.com/office/drawing/2016/5/11/chartex" xmlns:cx6="http://schemas.microsoft.com/office/drawing/2016/5/12/chartex" xmlns:cx7="http://schemas.microsoft.com/office/drawing/2016/5/13/chartex" xmlns:cx8="http://schemas.microsoft.com/office/drawing/2016/5/14/chartex" xmlns:mc="http://schemas.openxmlformats.org/markup-compatibility/2006" xmlns:aink="http://schemas.microsoft.com/office/drawing/2016/ink" xmlns:am3d="http://schemas.microsoft.com/office/drawing/2017/model3d" xmlns:o="urn:schemas-microsoft-com:office:office" xmlns:oel="http://schemas.microsoft.com/office/2019/extlst" xmlns:r="http://schemas.openxmlformats.org/officeDocument/2006/relationships" xmlns:m="http://schemas.openxmlformats.org/officeDocument/2006/math" xmlns:v="urn:schemas-microsoft-com:vml" xmlns:wp14="http://schemas.microsoft.com/office/word/2010/wordprocessingDrawing" xmlns:wp="http://schemas.openxmlformats.org/drawingml/2006/wordprocessingDrawing" xmlns:w10="urn:schemas-microsoft-com:office:word" xmlns:w="http://schemas.openxmlformats.org/wordprocessingml/2006/main" xmlns:w14="http://schemas.microsoft.com/office/word/2010/wordml" xmlns:w15="http://schemas.microsoft.com/office/word/2012/wordml" xmlns:w16cex="http://schemas.microsoft.com/office/word/2018/wordml/cex" xmlns:w16cid="http://schemas.microsoft.com/office/word/2016/wordml/cid" xmlns:w16="http://schemas.microsoft.com/office/word/2018/wordml" xmlns:w16sdtdh="http://schemas.microsoft.com/office/word/2020/wordml/sdtdatahash" xmlns:w16se="http://schemas.microsoft.com/office/word/2015/wordml/symex" xmlns:wpg="http://schemas.microsoft.com/office/word/2010/wordprocessingGroup" xmlns:wpi="http://schemas.microsoft.com/office/word/2010/wordprocessingInk" xmlns:wne="http://schemas.microsoft.com/office/word/2006/wordml" xmlns:wps="http://schemas.microsoft.com/office/word/2010/wordprocessingShape" mc:Ignorable="w14 w15 w16se w16cid w16 w16cex w16sdtdh wp14">
   <w:body>
     <w:p>
+      <w:r>
+        <w:t xml:space="preserve"> </w:t>
+      </w:r>
       <w:r>
         <w:t>Using @benchmark on unoptimized code:</w:t>
       </w:r>
@@ -57,15 +60,7 @@
         </w:numPr>
       </w:pPr>
       <w:r>
-        <w:t>Changed scan1 – scan2 to use broadcasting. scan</w:t>
-      </w:r>
-      <w:proofErr w:type="gramStart"/>
-      <w:r>
-        <w:t>1 .</w:t>
-      </w:r>
-      <w:proofErr w:type="gramEnd"/>
-      <w:r>
-        <w:t>- scan 2</w:t>
+        <w:t>Changed scan1 – scan2 to use broadcasting. scan1 .- scan 2</w:t>
       </w:r>
     </w:p>
     <w:p/>
@@ -159,15 +154,7 @@
     </w:p>
     <w:p>
       <w:r>
-        <w:t xml:space="preserve">Changed the vector of points from [[], [], []] to </w:t>
-      </w:r>
-      <w:proofErr w:type="gramStart"/>
-      <w:r>
-        <w:t>Vector[</w:t>
-      </w:r>
-      <w:proofErr w:type="gramEnd"/>
-      <w:r>
-        <w:t>Float64[],  Float64[],  Float64[]]</w:t>
+        <w:t>Changed the vector of points from [[], [], []] to Vector[Float64[],  Float64[],  Float64[]]</w:t>
       </w:r>
     </w:p>
     <w:p/>
@@ -284,15 +271,7 @@
     </w:p>
     <w:p>
       <w:r>
-        <w:t>Removing call to Float</w:t>
-      </w:r>
-      <w:proofErr w:type="gramStart"/>
-      <w:r>
-        <w:t>64.(</w:t>
-      </w:r>
-      <w:proofErr w:type="gramEnd"/>
-      <w:r>
-        <w:t xml:space="preserve">) at the end of </w:t>
+        <w:t xml:space="preserve">Removing call to Float64.() at the end of </w:t>
       </w:r>
       <w:proofErr w:type="spellStart"/>
       <w:r>
@@ -398,6 +377,9 @@
     </w:p>
     <w:p>
       <w:r>
+        <w:rPr>
+          <w:noProof/>
+        </w:rPr>
         <w:drawing>
           <wp:inline distT="0" distB="0" distL="0" distR="0" wp14:anchorId="567978BE" wp14:editId="3C76E013">
             <wp:extent cx="5731510" cy="1363345"/>
@@ -454,6 +436,9 @@
     </w:p>
     <w:p>
       <w:r>
+        <w:rPr>
+          <w:noProof/>
+        </w:rPr>
         <w:drawing>
           <wp:inline distT="0" distB="0" distL="0" distR="0" wp14:anchorId="7C914B9B" wp14:editId="1F60EF22">
             <wp:extent cx="5731510" cy="1351280"/>
@@ -552,21 +537,8 @@
     </w:p>
     <w:p/>
     <w:p>
-      <w:proofErr w:type="gramStart"/>
-      <w:r>
-        <w:t>However</w:t>
-      </w:r>
-      <w:proofErr w:type="gramEnd"/>
-      <w:r>
-        <w:t xml:space="preserve"> in my testing, I didn’t notice any timing differences. But still left it in there since functionally it is similar to </w:t>
-      </w:r>
-      <w:proofErr w:type="gramStart"/>
-      <w:r>
-        <w:t>sqrt(</w:t>
-      </w:r>
-      <w:proofErr w:type="gramEnd"/>
-      <w:r>
-        <w:t>) and I know there won’t be negative numbers in this block of code.</w:t>
+      <w:r>
+        <w:t>However in my testing, I didn’t notice any timing differences. But still left it in there since functionally it is similar to sqrt() and I know there won’t be negative numbers in this block of code.</w:t>
       </w:r>
     </w:p>
     <w:p/>
@@ -591,6 +563,9 @@
     </w:p>
     <w:p>
       <w:r>
+        <w:rPr>
+          <w:noProof/>
+        </w:rPr>
         <w:drawing>
           <wp:inline distT="0" distB="0" distL="0" distR="0" wp14:anchorId="5ADF1360" wp14:editId="5366DA07">
             <wp:extent cx="5731510" cy="1346835"/>
@@ -636,26 +611,10 @@
     </w:p>
     <w:p>
       <w:r>
-        <w:t>Used the broadcasted version of equating (</w:t>
-      </w:r>
-      <w:proofErr w:type="gramStart"/>
-      <w:r>
-        <w:t>i.e. .</w:t>
-      </w:r>
-      <w:proofErr w:type="gramEnd"/>
-      <w:r>
-        <w:t>= instead of =) in distances and time.</w:t>
-      </w:r>
-      <w:r>
-        <w:t xml:space="preserve"> In order to do </w:t>
-      </w:r>
-      <w:proofErr w:type="gramStart"/>
-      <w:r>
-        <w:t>this</w:t>
-      </w:r>
-      <w:proofErr w:type="gramEnd"/>
-      <w:r>
-        <w:t xml:space="preserve"> I had to pre-allocate the distances and time matrices. </w:t>
+        <w:t>Used the broadcasted version of equating (i.e. .= instead of =) in distances and time.</w:t>
+      </w:r>
+      <w:r>
+        <w:t xml:space="preserve"> In order to do this I had to pre-allocate the distances and time matrices. </w:t>
       </w:r>
     </w:p>
     <w:p/>
@@ -666,6 +625,9 @@
     </w:p>
     <w:p>
       <w:r>
+        <w:rPr>
+          <w:noProof/>
+        </w:rPr>
         <w:drawing>
           <wp:inline distT="0" distB="0" distL="0" distR="0" wp14:anchorId="6958E719" wp14:editId="70EF4C68">
             <wp:extent cx="5731510" cy="1386840"/>
@@ -719,6 +681,9 @@
     </w:p>
     <w:p>
       <w:r>
+        <w:rPr>
+          <w:noProof/>
+        </w:rPr>
         <w:drawing>
           <wp:inline distT="0" distB="0" distL="0" distR="0" wp14:anchorId="21FE28E4" wp14:editId="5E42D969">
             <wp:extent cx="5731510" cy="1326515"/>
@@ -764,15 +729,7 @@
     </w:p>
     <w:p>
       <w:r>
-        <w:t xml:space="preserve">In the for </w:t>
-      </w:r>
-      <w:proofErr w:type="gramStart"/>
-      <w:r>
-        <w:t>loop</w:t>
-      </w:r>
-      <w:proofErr w:type="gramEnd"/>
-      <w:r>
-        <w:t xml:space="preserve"> I added the @inbounds macro to stop Julia from checking if the index is in the bounds of the array.</w:t>
+        <w:t>In the for loop I added the @inbounds macro to stop Julia from checking if the index is in the bounds of the array.</w:t>
       </w:r>
     </w:p>
     <w:p/>
@@ -784,6 +741,9 @@
     </w:p>
     <w:p>
       <w:r>
+        <w:rPr>
+          <w:noProof/>
+        </w:rPr>
         <w:drawing>
           <wp:inline distT="0" distB="0" distL="0" distR="0" wp14:anchorId="36E79521" wp14:editId="1956D080">
             <wp:extent cx="5731510" cy="1376045"/>
@@ -842,30 +802,443 @@
     </w:p>
     <w:p>
       <w:r>
-        <w:t>(This was tested by itself)</w:t>
-      </w:r>
-    </w:p>
+        <w:t>(</w:t>
+      </w:r>
+      <w:r>
+        <w:t xml:space="preserve">I couldn’t </w:t>
+      </w:r>
+      <w:r>
+        <w:t>test it by itself, so I had to estimate the benefits via testing the beamforming function</w:t>
+      </w:r>
+      <w:r>
+        <w:t>)</w:t>
+      </w:r>
+      <w:r>
+        <w:t>.</w:t>
+      </w:r>
+    </w:p>
+    <w:p/>
     <w:p>
       <w:pPr>
         <w:pStyle w:val="Heading2"/>
       </w:pPr>
       <w:r>
-        <w:t xml:space="preserve">Pre-allocating </w:t>
+        <w:t xml:space="preserve">Broadcasting the operations in </w:t>
       </w:r>
       <w:proofErr w:type="spellStart"/>
       <w:r>
-        <w:t>delayedSignal</w:t>
+        <w:t>delay_signal</w:t>
       </w:r>
       <w:proofErr w:type="spellEnd"/>
     </w:p>
-    <w:p/>
-    <w:p/>
-    <w:p/>
-    <w:p/>
-    <w:p/>
-    <w:p/>
-    <w:p/>
-    <w:p/>
+    <w:p>
+      <w:r>
+        <w:t>Before change:</w:t>
+      </w:r>
+    </w:p>
+    <w:p>
+      <w:r>
+        <w:drawing>
+          <wp:inline distT="0" distB="0" distL="0" distR="0" wp14:anchorId="06E96A0C" wp14:editId="4395F7F2">
+            <wp:extent cx="5477639" cy="533474"/>
+            <wp:effectExtent l="0" t="0" r="8890" b="0"/>
+            <wp:docPr id="500402181" name="Picture 1" descr="A screenshot of a computer&#10;&#10;Description automatically generated"/>
+            <wp:cNvGraphicFramePr>
+              <a:graphicFrameLocks xmlns:a="http://schemas.openxmlformats.org/drawingml/2006/main" noChangeAspect="1"/>
+            </wp:cNvGraphicFramePr>
+            <a:graphic xmlns:a="http://schemas.openxmlformats.org/drawingml/2006/main">
+              <a:graphicData uri="http://schemas.openxmlformats.org/drawingml/2006/picture">
+                <pic:pic xmlns:pic="http://schemas.openxmlformats.org/drawingml/2006/picture">
+                  <pic:nvPicPr>
+                    <pic:cNvPr id="500402181" name="Picture 1" descr="A screenshot of a computer&#10;&#10;Description automatically generated"/>
+                    <pic:cNvPicPr/>
+                  </pic:nvPicPr>
+                  <pic:blipFill>
+                    <a:blip r:embed="rId15"/>
+                    <a:stretch>
+                      <a:fillRect/>
+                    </a:stretch>
+                  </pic:blipFill>
+                  <pic:spPr>
+                    <a:xfrm>
+                      <a:off x="0" y="0"/>
+                      <a:ext cx="5477639" cy="533474"/>
+                    </a:xfrm>
+                    <a:prstGeom prst="rect">
+                      <a:avLst/>
+                    </a:prstGeom>
+                  </pic:spPr>
+                </pic:pic>
+              </a:graphicData>
+            </a:graphic>
+          </wp:inline>
+        </w:drawing>
+      </w:r>
+    </w:p>
+    <w:p/>
+    <w:p>
+      <w:r>
+        <w:t>Change:</w:t>
+      </w:r>
+    </w:p>
+    <w:p>
+      <w:r>
+        <w:t xml:space="preserve">Broadcasting the scalar operations in </w:t>
+      </w:r>
+      <w:proofErr w:type="spellStart"/>
+      <w:r>
+        <w:t>delay_signal</w:t>
+      </w:r>
+      <w:proofErr w:type="spellEnd"/>
+    </w:p>
+    <w:p/>
+    <w:p>
+      <w:r>
+        <w:t>After change:</w:t>
+      </w:r>
+    </w:p>
+    <w:p>
+      <w:r>
+        <w:drawing>
+          <wp:inline distT="0" distB="0" distL="0" distR="0" wp14:anchorId="01A2F525" wp14:editId="63A33A25">
+            <wp:extent cx="5306165" cy="523948"/>
+            <wp:effectExtent l="0" t="0" r="8890" b="9525"/>
+            <wp:docPr id="53575842" name="Picture 1" descr="A screenshot of a computer&#10;&#10;Description automatically generated"/>
+            <wp:cNvGraphicFramePr>
+              <a:graphicFrameLocks xmlns:a="http://schemas.openxmlformats.org/drawingml/2006/main" noChangeAspect="1"/>
+            </wp:cNvGraphicFramePr>
+            <a:graphic xmlns:a="http://schemas.openxmlformats.org/drawingml/2006/main">
+              <a:graphicData uri="http://schemas.openxmlformats.org/drawingml/2006/picture">
+                <pic:pic xmlns:pic="http://schemas.openxmlformats.org/drawingml/2006/picture">
+                  <pic:nvPicPr>
+                    <pic:cNvPr id="53575842" name="Picture 1" descr="A screenshot of a computer&#10;&#10;Description automatically generated"/>
+                    <pic:cNvPicPr/>
+                  </pic:nvPicPr>
+                  <pic:blipFill>
+                    <a:blip r:embed="rId16"/>
+                    <a:stretch>
+                      <a:fillRect/>
+                    </a:stretch>
+                  </pic:blipFill>
+                  <pic:spPr>
+                    <a:xfrm>
+                      <a:off x="0" y="0"/>
+                      <a:ext cx="5306165" cy="523948"/>
+                    </a:xfrm>
+                    <a:prstGeom prst="rect">
+                      <a:avLst/>
+                    </a:prstGeom>
+                  </pic:spPr>
+                </pic:pic>
+              </a:graphicData>
+            </a:graphic>
+          </wp:inline>
+        </w:drawing>
+      </w:r>
+    </w:p>
+    <w:p/>
+    <w:p>
+      <w:pPr>
+        <w:pStyle w:val="Heading2"/>
+      </w:pPr>
+      <w:r>
+        <w:t xml:space="preserve">Strictly Typing the </w:t>
+      </w:r>
+      <w:proofErr w:type="spellStart"/>
+      <w:r>
+        <w:t>delay_signal</w:t>
+      </w:r>
+      <w:proofErr w:type="spellEnd"/>
+      <w:r>
+        <w:t xml:space="preserve"> function</w:t>
+      </w:r>
+    </w:p>
+    <w:p>
+      <w:r>
+        <w:t>Before Change:</w:t>
+      </w:r>
+    </w:p>
+    <w:p>
+      <w:r>
+        <w:drawing>
+          <wp:inline distT="0" distB="0" distL="0" distR="0" wp14:anchorId="0D259AE4" wp14:editId="76B3CFA0">
+            <wp:extent cx="5306165" cy="523948"/>
+            <wp:effectExtent l="0" t="0" r="8890" b="9525"/>
+            <wp:docPr id="462177867" name="Picture 1" descr="A screenshot of a computer&#10;&#10;Description automatically generated"/>
+            <wp:cNvGraphicFramePr>
+              <a:graphicFrameLocks xmlns:a="http://schemas.openxmlformats.org/drawingml/2006/main" noChangeAspect="1"/>
+            </wp:cNvGraphicFramePr>
+            <a:graphic xmlns:a="http://schemas.openxmlformats.org/drawingml/2006/main">
+              <a:graphicData uri="http://schemas.openxmlformats.org/drawingml/2006/picture">
+                <pic:pic xmlns:pic="http://schemas.openxmlformats.org/drawingml/2006/picture">
+                  <pic:nvPicPr>
+                    <pic:cNvPr id="53575842" name="Picture 1" descr="A screenshot of a computer&#10;&#10;Description automatically generated"/>
+                    <pic:cNvPicPr/>
+                  </pic:nvPicPr>
+                  <pic:blipFill>
+                    <a:blip r:embed="rId16"/>
+                    <a:stretch>
+                      <a:fillRect/>
+                    </a:stretch>
+                  </pic:blipFill>
+                  <pic:spPr>
+                    <a:xfrm>
+                      <a:off x="0" y="0"/>
+                      <a:ext cx="5306165" cy="523948"/>
+                    </a:xfrm>
+                    <a:prstGeom prst="rect">
+                      <a:avLst/>
+                    </a:prstGeom>
+                  </pic:spPr>
+                </pic:pic>
+              </a:graphicData>
+            </a:graphic>
+          </wp:inline>
+        </w:drawing>
+      </w:r>
+    </w:p>
+    <w:p/>
+    <w:p>
+      <w:r>
+        <w:t>Change:</w:t>
+      </w:r>
+    </w:p>
+    <w:p>
+      <w:r>
+        <w:t xml:space="preserve">I strictly typed the </w:t>
+      </w:r>
+      <w:proofErr w:type="spellStart"/>
+      <w:r>
+        <w:t>delay_signal</w:t>
+      </w:r>
+      <w:proofErr w:type="spellEnd"/>
+      <w:r>
+        <w:t xml:space="preserve"> function. This means I can get rid of the </w:t>
+      </w:r>
+      <w:proofErr w:type="spellStart"/>
+      <w:r>
+        <w:t>isreal</w:t>
+      </w:r>
+      <w:proofErr w:type="spellEnd"/>
+      <w:r>
+        <w:t xml:space="preserve">() if check. This also means I have to implement a </w:t>
+      </w:r>
+      <w:proofErr w:type="spellStart"/>
+      <w:r>
+        <w:t>delay_signal</w:t>
+      </w:r>
+      <w:proofErr w:type="spellEnd"/>
+      <w:r>
+        <w:t xml:space="preserve"> function for the time domain.</w:t>
+      </w:r>
+    </w:p>
+    <w:p/>
+    <w:p>
+      <w:r>
+        <w:t>After Change:</w:t>
+      </w:r>
+    </w:p>
+    <w:p>
+      <w:r>
+        <w:drawing>
+          <wp:inline distT="0" distB="0" distL="0" distR="0" wp14:anchorId="468894CD" wp14:editId="00C16228">
+            <wp:extent cx="5296639" cy="590632"/>
+            <wp:effectExtent l="0" t="0" r="0" b="0"/>
+            <wp:docPr id="1402604216" name="Picture 1" descr="A screenshot of a computer&#10;&#10;Description automatically generated"/>
+            <wp:cNvGraphicFramePr>
+              <a:graphicFrameLocks xmlns:a="http://schemas.openxmlformats.org/drawingml/2006/main" noChangeAspect="1"/>
+            </wp:cNvGraphicFramePr>
+            <a:graphic xmlns:a="http://schemas.openxmlformats.org/drawingml/2006/main">
+              <a:graphicData uri="http://schemas.openxmlformats.org/drawingml/2006/picture">
+                <pic:pic xmlns:pic="http://schemas.openxmlformats.org/drawingml/2006/picture">
+                  <pic:nvPicPr>
+                    <pic:cNvPr id="1402604216" name="Picture 1" descr="A screenshot of a computer&#10;&#10;Description automatically generated"/>
+                    <pic:cNvPicPr/>
+                  </pic:nvPicPr>
+                  <pic:blipFill>
+                    <a:blip r:embed="rId17"/>
+                    <a:stretch>
+                      <a:fillRect/>
+                    </a:stretch>
+                  </pic:blipFill>
+                  <pic:spPr>
+                    <a:xfrm>
+                      <a:off x="0" y="0"/>
+                      <a:ext cx="5296639" cy="590632"/>
+                    </a:xfrm>
+                    <a:prstGeom prst="rect">
+                      <a:avLst/>
+                    </a:prstGeom>
+                  </pic:spPr>
+                </pic:pic>
+              </a:graphicData>
+            </a:graphic>
+          </wp:inline>
+        </w:drawing>
+      </w:r>
+    </w:p>
+    <w:p/>
+    <w:p/>
+    <w:p/>
+    <w:p>
+      <w:pPr>
+        <w:pStyle w:val="Heading1"/>
+      </w:pPr>
+      <w:r>
+        <w:lastRenderedPageBreak/>
+        <w:t xml:space="preserve">Changes to </w:t>
+      </w:r>
+      <w:proofErr w:type="spellStart"/>
+      <w:r>
+        <w:t>Beamformer.DAS</w:t>
+      </w:r>
+      <w:proofErr w:type="spellEnd"/>
+    </w:p>
+    <w:p>
+      <w:pPr>
+        <w:pStyle w:val="Heading2"/>
+      </w:pPr>
+      <w:r>
+        <w:t xml:space="preserve">Remove call to </w:t>
+      </w:r>
+      <w:proofErr w:type="spellStart"/>
+      <w:r>
+        <w:t>permutedims</w:t>
+      </w:r>
+      <w:proofErr w:type="spellEnd"/>
+    </w:p>
+    <w:p>
+      <w:r>
+        <w:t>Before Change:</w:t>
+      </w:r>
+    </w:p>
+    <w:p>
+      <w:r>
+        <w:drawing>
+          <wp:inline distT="0" distB="0" distL="0" distR="0" wp14:anchorId="4280BD43" wp14:editId="5FE991E6">
+            <wp:extent cx="5296639" cy="562053"/>
+            <wp:effectExtent l="0" t="0" r="0" b="9525"/>
+            <wp:docPr id="1016120185" name="Picture 1" descr="A screenshot of a computer&#10;&#10;Description automatically generated"/>
+            <wp:cNvGraphicFramePr>
+              <a:graphicFrameLocks xmlns:a="http://schemas.openxmlformats.org/drawingml/2006/main" noChangeAspect="1"/>
+            </wp:cNvGraphicFramePr>
+            <a:graphic xmlns:a="http://schemas.openxmlformats.org/drawingml/2006/main">
+              <a:graphicData uri="http://schemas.openxmlformats.org/drawingml/2006/picture">
+                <pic:pic xmlns:pic="http://schemas.openxmlformats.org/drawingml/2006/picture">
+                  <pic:nvPicPr>
+                    <pic:cNvPr id="1016120185" name="Picture 1" descr="A screenshot of a computer&#10;&#10;Description automatically generated"/>
+                    <pic:cNvPicPr/>
+                  </pic:nvPicPr>
+                  <pic:blipFill>
+                    <a:blip r:embed="rId18"/>
+                    <a:stretch>
+                      <a:fillRect/>
+                    </a:stretch>
+                  </pic:blipFill>
+                  <pic:spPr>
+                    <a:xfrm>
+                      <a:off x="0" y="0"/>
+                      <a:ext cx="5296639" cy="562053"/>
+                    </a:xfrm>
+                    <a:prstGeom prst="rect">
+                      <a:avLst/>
+                    </a:prstGeom>
+                  </pic:spPr>
+                </pic:pic>
+              </a:graphicData>
+            </a:graphic>
+          </wp:inline>
+        </w:drawing>
+      </w:r>
+    </w:p>
+    <w:p/>
+    <w:p>
+      <w:r>
+        <w:t>Change:</w:t>
+      </w:r>
+    </w:p>
+    <w:p>
+      <w:r>
+        <w:t xml:space="preserve">Removing the call to </w:t>
+      </w:r>
+      <w:proofErr w:type="spellStart"/>
+      <w:r>
+        <w:t>permutedims</w:t>
+      </w:r>
+      <w:proofErr w:type="spellEnd"/>
+      <w:r>
+        <w:t xml:space="preserve"> in the </w:t>
+      </w:r>
+      <w:proofErr w:type="spellStart"/>
+      <w:r>
+        <w:t>beamformer.DAS</w:t>
+      </w:r>
+      <w:proofErr w:type="spellEnd"/>
+    </w:p>
+    <w:p/>
+    <w:p>
+      <w:r>
+        <w:t>After Change:</w:t>
+      </w:r>
+    </w:p>
+    <w:p>
+      <w:r>
+        <w:drawing>
+          <wp:inline distT="0" distB="0" distL="0" distR="0" wp14:anchorId="36354028" wp14:editId="33EB1753">
+            <wp:extent cx="5229955" cy="514422"/>
+            <wp:effectExtent l="0" t="0" r="0" b="0"/>
+            <wp:docPr id="602330209" name="Picture 1" descr="A screenshot of a computer&#10;&#10;Description automatically generated"/>
+            <wp:cNvGraphicFramePr>
+              <a:graphicFrameLocks xmlns:a="http://schemas.openxmlformats.org/drawingml/2006/main" noChangeAspect="1"/>
+            </wp:cNvGraphicFramePr>
+            <a:graphic xmlns:a="http://schemas.openxmlformats.org/drawingml/2006/main">
+              <a:graphicData uri="http://schemas.openxmlformats.org/drawingml/2006/picture">
+                <pic:pic xmlns:pic="http://schemas.openxmlformats.org/drawingml/2006/picture">
+                  <pic:nvPicPr>
+                    <pic:cNvPr id="602330209" name="Picture 1" descr="A screenshot of a computer&#10;&#10;Description automatically generated"/>
+                    <pic:cNvPicPr/>
+                  </pic:nvPicPr>
+                  <pic:blipFill>
+                    <a:blip r:embed="rId19"/>
+                    <a:stretch>
+                      <a:fillRect/>
+                    </a:stretch>
+                  </pic:blipFill>
+                  <pic:spPr>
+                    <a:xfrm>
+                      <a:off x="0" y="0"/>
+                      <a:ext cx="5229955" cy="514422"/>
+                    </a:xfrm>
+                    <a:prstGeom prst="rect">
+                      <a:avLst/>
+                    </a:prstGeom>
+                  </pic:spPr>
+                </pic:pic>
+              </a:graphicData>
+            </a:graphic>
+          </wp:inline>
+        </w:drawing>
+      </w:r>
+    </w:p>
+    <w:p>
+      <w:r>
+        <w:br w:type="page"/>
+      </w:r>
+    </w:p>
+    <w:p>
+      <w:pPr>
+        <w:pStyle w:val="Heading1"/>
+      </w:pPr>
+      <w:r>
+        <w:lastRenderedPageBreak/>
+        <w:t xml:space="preserve">Changes to </w:t>
+      </w:r>
+      <w:proofErr w:type="spellStart"/>
+      <w:r>
+        <w:t>Beamform.beamform</w:t>
+      </w:r>
+      <w:proofErr w:type="spellEnd"/>
+    </w:p>
     <w:p/>
     <w:p/>
     <w:p>

</xml_diff>

<commit_message>
Ran benchmark on code. Achieved a 61x improvement in memory allocation estimate over unoptimized code
</commit_message>
<xml_diff>
--- a/Performace Tests/31_01_24.docx
+++ b/Performace Tests/31_01_24.docx
@@ -1,6 +1,6 @@
 
 <file path=word/document.xml><?xml version="1.0" encoding="utf-8"?>
-<w:document xmlns:wpc="http://schemas.microsoft.com/office/word/2010/wordprocessingCanvas" xmlns:cx="http://schemas.microsoft.com/office/drawing/2014/chartex" xmlns:cx1="http://schemas.microsoft.com/office/drawing/2015/9/8/chartex" xmlns:cx2="http://schemas.microsoft.com/office/drawing/2015/10/21/chartex" xmlns:cx3="http://schemas.microsoft.com/office/drawing/2016/5/9/chartex" xmlns:cx4="http://schemas.microsoft.com/office/drawing/2016/5/10/chartex" xmlns:cx5="http://schemas.microsoft.com/office/drawing/2016/5/11/chartex" xmlns:cx6="http://schemas.microsoft.com/office/drawing/2016/5/12/chartex" xmlns:cx7="http://schemas.microsoft.com/office/drawing/2016/5/13/chartex" xmlns:cx8="http://schemas.microsoft.com/office/drawing/2016/5/14/chartex" xmlns:mc="http://schemas.openxmlformats.org/markup-compatibility/2006" xmlns:aink="http://schemas.microsoft.com/office/drawing/2016/ink" xmlns:am3d="http://schemas.microsoft.com/office/drawing/2017/model3d" xmlns:o="urn:schemas-microsoft-com:office:office" xmlns:oel="http://schemas.microsoft.com/office/2019/extlst" xmlns:r="http://schemas.openxmlformats.org/officeDocument/2006/relationships" xmlns:m="http://schemas.openxmlformats.org/officeDocument/2006/math" xmlns:v="urn:schemas-microsoft-com:vml" xmlns:wp14="http://schemas.microsoft.com/office/word/2010/wordprocessingDrawing" xmlns:wp="http://schemas.openxmlformats.org/drawingml/2006/wordprocessingDrawing" xmlns:w10="urn:schemas-microsoft-com:office:word" xmlns:w="http://schemas.openxmlformats.org/wordprocessingml/2006/main" xmlns:w14="http://schemas.microsoft.com/office/word/2010/wordml" xmlns:w15="http://schemas.microsoft.com/office/word/2012/wordml" xmlns:w16cex="http://schemas.microsoft.com/office/word/2018/wordml/cex" xmlns:w16cid="http://schemas.microsoft.com/office/word/2016/wordml/cid" xmlns:w16="http://schemas.microsoft.com/office/word/2018/wordml" xmlns:w16sdtdh="http://schemas.microsoft.com/office/word/2020/wordml/sdtdatahash" xmlns:w16se="http://schemas.microsoft.com/office/word/2015/wordml/symex" xmlns:wpg="http://schemas.microsoft.com/office/word/2010/wordprocessingGroup" xmlns:wpi="http://schemas.microsoft.com/office/word/2010/wordprocessingInk" xmlns:wne="http://schemas.microsoft.com/office/word/2006/wordml" xmlns:wps="http://schemas.microsoft.com/office/word/2010/wordprocessingShape" mc:Ignorable="w14 w15 w16se w16cid w16 w16cex w16sdtdh wp14">
+<w:document xmlns:wpc="http://schemas.microsoft.com/office/word/2010/wordprocessingCanvas" xmlns:cx="http://schemas.microsoft.com/office/drawing/2014/chartex" xmlns:cx1="http://schemas.microsoft.com/office/drawing/2015/9/8/chartex" xmlns:cx2="http://schemas.microsoft.com/office/drawing/2015/10/21/chartex" xmlns:cx3="http://schemas.microsoft.com/office/drawing/2016/5/9/chartex" xmlns:cx4="http://schemas.microsoft.com/office/drawing/2016/5/10/chartex" xmlns:cx5="http://schemas.microsoft.com/office/drawing/2016/5/11/chartex" xmlns:cx6="http://schemas.microsoft.com/office/drawing/2016/5/12/chartex" xmlns:cx7="http://schemas.microsoft.com/office/drawing/2016/5/13/chartex" xmlns:cx8="http://schemas.microsoft.com/office/drawing/2016/5/14/chartex" xmlns:mc="http://schemas.openxmlformats.org/markup-compatibility/2006" xmlns:aink="http://schemas.microsoft.com/office/drawing/2016/ink" xmlns:am3d="http://schemas.microsoft.com/office/drawing/2017/model3d" xmlns:o="urn:schemas-microsoft-com:office:office" xmlns:oel="http://schemas.microsoft.com/office/2019/extlst" xmlns:r="http://schemas.openxmlformats.org/officeDocument/2006/relationships" xmlns:m="http://schemas.openxmlformats.org/officeDocument/2006/math" xmlns:v="urn:schemas-microsoft-com:vml" xmlns:wp14="http://schemas.microsoft.com/office/word/2010/wordprocessingDrawing" xmlns:wp="http://schemas.openxmlformats.org/drawingml/2006/wordprocessingDrawing" xmlns:w10="urn:schemas-microsoft-com:office:word" xmlns:w="http://schemas.openxmlformats.org/wordprocessingml/2006/main" xmlns:w14="http://schemas.microsoft.com/office/word/2010/wordml" xmlns:w15="http://schemas.microsoft.com/office/word/2012/wordml" xmlns:w16cex="http://schemas.microsoft.com/office/word/2018/wordml/cex" xmlns:w16cid="http://schemas.microsoft.com/office/word/2016/wordml/cid" xmlns:w16="http://schemas.microsoft.com/office/word/2018/wordml" xmlns:w16du="http://schemas.microsoft.com/office/word/2023/wordml/word16du" xmlns:w16sdtdh="http://schemas.microsoft.com/office/word/2020/wordml/sdtdatahash" xmlns:w16se="http://schemas.microsoft.com/office/word/2015/wordml/symex" xmlns:wpg="http://schemas.microsoft.com/office/word/2010/wordprocessingGroup" xmlns:wpi="http://schemas.microsoft.com/office/word/2010/wordprocessingInk" xmlns:wne="http://schemas.microsoft.com/office/word/2006/wordml" xmlns:wps="http://schemas.microsoft.com/office/word/2010/wordprocessingShape" mc:Ignorable="w14 w15 w16se w16cid w16 w16cex w16sdtdh w16du wp14">
   <w:body>
     <w:p>
       <w:r>
@@ -12,8 +12,13 @@
     </w:p>
     <w:p/>
     <w:p>
-      <w:r>
-        <w:t>BenchmarkTools.Trial: 1 sample with 1 evaluation.</w:t>
+      <w:proofErr w:type="spellStart"/>
+      <w:r>
+        <w:t>BenchmarkTools.Trial</w:t>
+      </w:r>
+      <w:proofErr w:type="spellEnd"/>
+      <w:r>
+        <w:t>: 1 sample with 1 evaluation.</w:t>
       </w:r>
     </w:p>
     <w:p>
@@ -27,6 +32,67 @@
       </w:r>
     </w:p>
     <w:p/>
+    <w:p>
+      <w:r>
+        <w:t>After All the optimizations</w:t>
+      </w:r>
+      <w:r>
+        <w:t xml:space="preserve"> (</w:t>
+      </w:r>
+      <w:r>
+        <w:t>67c1b95</w:t>
+      </w:r>
+      <w:r>
+        <w:t>)</w:t>
+      </w:r>
+    </w:p>
+    <w:p>
+      <w:r>
+        <w:rPr>
+          <w:noProof/>
+        </w:rPr>
+        <w:drawing>
+          <wp:inline distT="0" distB="0" distL="0" distR="0" wp14:anchorId="66D0B073" wp14:editId="6F0E0D1B">
+            <wp:extent cx="5534797" cy="581106"/>
+            <wp:effectExtent l="0" t="0" r="8890" b="9525"/>
+            <wp:docPr id="181985601" name="Picture 1" descr="A screenshot of a computer&#10;&#10;Description automatically generated"/>
+            <wp:cNvGraphicFramePr>
+              <a:graphicFrameLocks xmlns:a="http://schemas.openxmlformats.org/drawingml/2006/main" noChangeAspect="1"/>
+            </wp:cNvGraphicFramePr>
+            <a:graphic xmlns:a="http://schemas.openxmlformats.org/drawingml/2006/main">
+              <a:graphicData uri="http://schemas.openxmlformats.org/drawingml/2006/picture">
+                <pic:pic xmlns:pic="http://schemas.openxmlformats.org/drawingml/2006/picture">
+                  <pic:nvPicPr>
+                    <pic:cNvPr id="181985601" name="Picture 1" descr="A screenshot of a computer&#10;&#10;Description automatically generated"/>
+                    <pic:cNvPicPr/>
+                  </pic:nvPicPr>
+                  <pic:blipFill>
+                    <a:blip r:embed="rId5"/>
+                    <a:stretch>
+                      <a:fillRect/>
+                    </a:stretch>
+                  </pic:blipFill>
+                  <pic:spPr>
+                    <a:xfrm>
+                      <a:off x="0" y="0"/>
+                      <a:ext cx="5534797" cy="581106"/>
+                    </a:xfrm>
+                    <a:prstGeom prst="rect">
+                      <a:avLst/>
+                    </a:prstGeom>
+                  </pic:spPr>
+                </pic:pic>
+              </a:graphicData>
+            </a:graphic>
+          </wp:inline>
+        </w:drawing>
+      </w:r>
+    </w:p>
+    <w:p>
+      <w:r>
+        <w:t>61x better for memory consumption</w:t>
+      </w:r>
+    </w:p>
     <w:p>
       <w:r>
         <w:br w:type="page"/>
@@ -38,8 +104,13 @@
         <w:pStyle w:val="Heading1"/>
       </w:pPr>
       <w:r>
-        <w:t>Changes to tempTesting.jl</w:t>
-      </w:r>
+        <w:t xml:space="preserve">Changes to </w:t>
+      </w:r>
+      <w:proofErr w:type="spellStart"/>
+      <w:r>
+        <w:t>tempTesting.jl</w:t>
+      </w:r>
+      <w:proofErr w:type="spellEnd"/>
     </w:p>
     <w:p>
       <w:pPr>
@@ -65,16 +136,26 @@
         <w:pStyle w:val="Heading1"/>
       </w:pPr>
       <w:r>
-        <w:t>Changes to MERIT.jl</w:t>
-      </w:r>
+        <w:t xml:space="preserve">Changes to </w:t>
+      </w:r>
+      <w:proofErr w:type="spellStart"/>
+      <w:r>
+        <w:t>MERIT.jl</w:t>
+      </w:r>
+      <w:proofErr w:type="spellEnd"/>
     </w:p>
     <w:p>
       <w:pPr>
         <w:pStyle w:val="Heading2"/>
       </w:pPr>
       <w:r>
-        <w:t>Strictly typing the points vector in domain_hemisphere</w:t>
-      </w:r>
+        <w:t xml:space="preserve">Strictly typing the points vector in </w:t>
+      </w:r>
+      <w:proofErr w:type="spellStart"/>
+      <w:r>
+        <w:t>domain_hemisphere</w:t>
+      </w:r>
+      <w:proofErr w:type="spellEnd"/>
     </w:p>
     <w:p>
       <w:r>
@@ -105,7 +186,7 @@
                     <pic:cNvPicPr/>
                   </pic:nvPicPr>
                   <pic:blipFill>
-                    <a:blip r:embed="rId5"/>
+                    <a:blip r:embed="rId6"/>
                     <a:stretch>
                       <a:fillRect/>
                     </a:stretch>
@@ -164,7 +245,7 @@
                     <pic:cNvPicPr/>
                   </pic:nvPicPr>
                   <pic:blipFill>
-                    <a:blip r:embed="rId6"/>
+                    <a:blip r:embed="rId7"/>
                     <a:stretch>
                       <a:fillRect/>
                     </a:stretch>
@@ -220,7 +301,7 @@
                     <pic:cNvPicPr/>
                   </pic:nvPicPr>
                   <pic:blipFill>
-                    <a:blip r:embed="rId6"/>
+                    <a:blip r:embed="rId7"/>
                     <a:stretch>
                       <a:fillRect/>
                     </a:stretch>
@@ -251,7 +332,15 @@
     </w:p>
     <w:p>
       <w:r>
-        <w:t>Removing call to Float64.() at the end of domain_hemisphere.</w:t>
+        <w:t xml:space="preserve">Removing call to Float64.() at the end of </w:t>
+      </w:r>
+      <w:proofErr w:type="spellStart"/>
+      <w:r>
+        <w:t>domain_hemisphere</w:t>
+      </w:r>
+      <w:proofErr w:type="spellEnd"/>
+      <w:r>
+        <w:t>.</w:t>
       </w:r>
     </w:p>
     <w:p/>
@@ -281,7 +370,7 @@
                     <pic:cNvPicPr/>
                   </pic:nvPicPr>
                   <pic:blipFill>
-                    <a:blip r:embed="rId7"/>
+                    <a:blip r:embed="rId8"/>
                     <a:stretch>
                       <a:fillRect/>
                     </a:stretch>
@@ -313,12 +402,25 @@
       </w:pPr>
       <w:r>
         <w:lastRenderedPageBreak/>
-        <w:t>Changes to MERIT.Beamform</w:t>
-      </w:r>
-    </w:p>
-    <w:p>
-      <w:r>
-        <w:t>(This is running with optimized MERIT.domain_hemisphere as well)</w:t>
+        <w:t xml:space="preserve">Changes to </w:t>
+      </w:r>
+      <w:proofErr w:type="spellStart"/>
+      <w:r>
+        <w:t>MERIT.Beamform</w:t>
+      </w:r>
+      <w:proofErr w:type="spellEnd"/>
+    </w:p>
+    <w:p>
+      <w:r>
+        <w:t xml:space="preserve">(This is running with optimized </w:t>
+      </w:r>
+      <w:proofErr w:type="spellStart"/>
+      <w:r>
+        <w:t>MERIT.domain_hemisphere</w:t>
+      </w:r>
+      <w:proofErr w:type="spellEnd"/>
+      <w:r>
+        <w:t xml:space="preserve"> as well)</w:t>
       </w:r>
     </w:p>
     <w:p>
@@ -355,7 +457,7 @@
                     <pic:cNvPicPr/>
                   </pic:nvPicPr>
                   <pic:blipFill>
-                    <a:blip r:embed="rId8"/>
+                    <a:blip r:embed="rId9"/>
                     <a:stretch>
                       <a:fillRect/>
                     </a:stretch>
@@ -414,7 +516,7 @@
                     <pic:cNvPicPr/>
                   </pic:nvPicPr>
                   <pic:blipFill>
-                    <a:blip r:embed="rId9"/>
+                    <a:blip r:embed="rId10"/>
                     <a:stretch>
                       <a:fillRect/>
                     </a:stretch>
@@ -441,14 +543,51 @@
         <w:pStyle w:val="Heading2"/>
       </w:pPr>
       <w:r>
-        <w:t>Adding Base.sqrt_llvm</w:t>
-      </w:r>
-    </w:p>
-    <w:p>
-      <w:r>
-        <w:t xml:space="preserve">I read a forum post that said using Base.sqrt_llvm was quicker than the Base.sqrt() implementation since sqrt_llvm doesn’t check for negative numbers and so it can be SIMD’d. Forum post: </w:t>
-      </w:r>
-      <w:hyperlink r:id="rId10" w:history="1">
+        <w:t xml:space="preserve">Adding </w:t>
+      </w:r>
+      <w:proofErr w:type="spellStart"/>
+      <w:r>
+        <w:t>Base.sqrt_llvm</w:t>
+      </w:r>
+      <w:proofErr w:type="spellEnd"/>
+    </w:p>
+    <w:p>
+      <w:r>
+        <w:t xml:space="preserve">I read a forum post that said using </w:t>
+      </w:r>
+      <w:proofErr w:type="spellStart"/>
+      <w:r>
+        <w:t>Base.sqrt_llvm</w:t>
+      </w:r>
+      <w:proofErr w:type="spellEnd"/>
+      <w:r>
+        <w:t xml:space="preserve"> was quicker than the </w:t>
+      </w:r>
+      <w:proofErr w:type="spellStart"/>
+      <w:r>
+        <w:t>Base.sqrt</w:t>
+      </w:r>
+      <w:proofErr w:type="spellEnd"/>
+      <w:r>
+        <w:t xml:space="preserve">() implementation since </w:t>
+      </w:r>
+      <w:proofErr w:type="spellStart"/>
+      <w:r>
+        <w:t>sqrt_llvm</w:t>
+      </w:r>
+      <w:proofErr w:type="spellEnd"/>
+      <w:r>
+        <w:t xml:space="preserve"> doesn’t check for negative numbers and so it can be </w:t>
+      </w:r>
+      <w:proofErr w:type="spellStart"/>
+      <w:r>
+        <w:t>SIMD’d</w:t>
+      </w:r>
+      <w:proofErr w:type="spellEnd"/>
+      <w:r>
+        <w:t xml:space="preserve">. Forum post: </w:t>
+      </w:r>
+      <w:hyperlink r:id="rId11" w:history="1">
         <w:r>
           <w:rPr>
             <w:rStyle w:val="Hyperlink"/>
@@ -504,7 +643,7 @@
                     <pic:cNvPicPr/>
                   </pic:nvPicPr>
                   <pic:blipFill>
-                    <a:blip r:embed="rId11"/>
+                    <a:blip r:embed="rId12"/>
                     <a:stretch>
                       <a:fillRect/>
                     </a:stretch>
@@ -566,7 +705,7 @@
                     <pic:cNvPicPr/>
                   </pic:nvPicPr>
                   <pic:blipFill>
-                    <a:blip r:embed="rId12"/>
+                    <a:blip r:embed="rId13"/>
                     <a:stretch>
                       <a:fillRect/>
                     </a:stretch>
@@ -622,7 +761,7 @@
                     <pic:cNvPicPr/>
                   </pic:nvPicPr>
                   <pic:blipFill>
-                    <a:blip r:embed="rId13"/>
+                    <a:blip r:embed="rId14"/>
                     <a:stretch>
                       <a:fillRect/>
                     </a:stretch>
@@ -682,7 +821,7 @@
                     <pic:cNvPicPr/>
                   </pic:nvPicPr>
                   <pic:blipFill>
-                    <a:blip r:embed="rId14"/>
+                    <a:blip r:embed="rId15"/>
                     <a:stretch>
                       <a:fillRect/>
                     </a:stretch>
@@ -714,8 +853,13 @@
       </w:pPr>
       <w:r>
         <w:lastRenderedPageBreak/>
-        <w:t>Changes to Process.delay_signal</w:t>
-      </w:r>
+        <w:t xml:space="preserve">Changes to </w:t>
+      </w:r>
+      <w:proofErr w:type="spellStart"/>
+      <w:r>
+        <w:t>Process.delay_signal</w:t>
+      </w:r>
+      <w:proofErr w:type="spellEnd"/>
     </w:p>
     <w:p>
       <w:r>
@@ -740,8 +884,13 @@
         <w:pStyle w:val="Heading2"/>
       </w:pPr>
       <w:r>
-        <w:t>Broadcasting the operations in delay_signal</w:t>
-      </w:r>
+        <w:t xml:space="preserve">Broadcasting the operations in </w:t>
+      </w:r>
+      <w:proofErr w:type="spellStart"/>
+      <w:r>
+        <w:t>delay_signal</w:t>
+      </w:r>
+      <w:proofErr w:type="spellEnd"/>
     </w:p>
     <w:p>
       <w:r>
@@ -769,7 +918,7 @@
                     <pic:cNvPicPr/>
                   </pic:nvPicPr>
                   <pic:blipFill>
-                    <a:blip r:embed="rId15"/>
+                    <a:blip r:embed="rId16"/>
                     <a:stretch>
                       <a:fillRect/>
                     </a:stretch>
@@ -798,8 +947,13 @@
     </w:p>
     <w:p>
       <w:r>
-        <w:t>Broadcasting the scalar operations in delay_signal</w:t>
-      </w:r>
+        <w:t xml:space="preserve">Broadcasting the scalar operations in </w:t>
+      </w:r>
+      <w:proofErr w:type="spellStart"/>
+      <w:r>
+        <w:t>delay_signal</w:t>
+      </w:r>
+      <w:proofErr w:type="spellEnd"/>
     </w:p>
     <w:p/>
     <w:p>
@@ -828,7 +982,7 @@
                     <pic:cNvPicPr/>
                   </pic:nvPicPr>
                   <pic:blipFill>
-                    <a:blip r:embed="rId16"/>
+                    <a:blip r:embed="rId17"/>
                     <a:stretch>
                       <a:fillRect/>
                     </a:stretch>
@@ -855,7 +1009,15 @@
         <w:pStyle w:val="Heading2"/>
       </w:pPr>
       <w:r>
-        <w:t>Strictly Typing the delay_signal function</w:t>
+        <w:t xml:space="preserve">Strictly Typing the </w:t>
+      </w:r>
+      <w:proofErr w:type="spellStart"/>
+      <w:r>
+        <w:t>delay_signal</w:t>
+      </w:r>
+      <w:proofErr w:type="spellEnd"/>
+      <w:r>
+        <w:t xml:space="preserve"> function</w:t>
       </w:r>
     </w:p>
     <w:p>
@@ -884,7 +1046,7 @@
                     <pic:cNvPicPr/>
                   </pic:nvPicPr>
                   <pic:blipFill>
-                    <a:blip r:embed="rId16"/>
+                    <a:blip r:embed="rId17"/>
                     <a:stretch>
                       <a:fillRect/>
                     </a:stretch>
@@ -913,7 +1075,31 @@
     </w:p>
     <w:p>
       <w:r>
-        <w:t>I strictly typed the delay_signal function. This means I can get rid of the isreal() if check. This also means I have to implement a delay_signal function for the time domain.</w:t>
+        <w:t xml:space="preserve">I strictly typed the </w:t>
+      </w:r>
+      <w:proofErr w:type="spellStart"/>
+      <w:r>
+        <w:t>delay_signal</w:t>
+      </w:r>
+      <w:proofErr w:type="spellEnd"/>
+      <w:r>
+        <w:t xml:space="preserve"> function. This means I can get rid of the </w:t>
+      </w:r>
+      <w:proofErr w:type="spellStart"/>
+      <w:r>
+        <w:t>isreal</w:t>
+      </w:r>
+      <w:proofErr w:type="spellEnd"/>
+      <w:r>
+        <w:t xml:space="preserve">() if check. This also means I have to implement a </w:t>
+      </w:r>
+      <w:proofErr w:type="spellStart"/>
+      <w:r>
+        <w:t>delay_signal</w:t>
+      </w:r>
+      <w:proofErr w:type="spellEnd"/>
+      <w:r>
+        <w:t xml:space="preserve"> function for the time domain.</w:t>
       </w:r>
     </w:p>
     <w:p/>
@@ -943,7 +1129,7 @@
                     <pic:cNvPicPr/>
                   </pic:nvPicPr>
                   <pic:blipFill>
-                    <a:blip r:embed="rId17"/>
+                    <a:blip r:embed="rId18"/>
                     <a:stretch>
                       <a:fillRect/>
                     </a:stretch>
@@ -973,16 +1159,26 @@
       </w:pPr>
       <w:r>
         <w:lastRenderedPageBreak/>
-        <w:t>Changes to Beamformer.DAS</w:t>
-      </w:r>
+        <w:t xml:space="preserve">Changes to </w:t>
+      </w:r>
+      <w:proofErr w:type="spellStart"/>
+      <w:r>
+        <w:t>Beamformer.DAS</w:t>
+      </w:r>
+      <w:proofErr w:type="spellEnd"/>
     </w:p>
     <w:p>
       <w:pPr>
         <w:pStyle w:val="Heading2"/>
       </w:pPr>
       <w:r>
-        <w:t>Remove call to permutedims</w:t>
-      </w:r>
+        <w:t xml:space="preserve">Remove call to </w:t>
+      </w:r>
+      <w:proofErr w:type="spellStart"/>
+      <w:r>
+        <w:t>permutedims</w:t>
+      </w:r>
+      <w:proofErr w:type="spellEnd"/>
     </w:p>
     <w:p>
       <w:r>
@@ -1010,7 +1206,7 @@
                     <pic:cNvPicPr/>
                   </pic:nvPicPr>
                   <pic:blipFill>
-                    <a:blip r:embed="rId18"/>
+                    <a:blip r:embed="rId19"/>
                     <a:stretch>
                       <a:fillRect/>
                     </a:stretch>
@@ -1039,8 +1235,21 @@
     </w:p>
     <w:p>
       <w:r>
-        <w:t>Removing the call to permutedims in the beamformer.DAS</w:t>
-      </w:r>
+        <w:t xml:space="preserve">Removing the call to </w:t>
+      </w:r>
+      <w:proofErr w:type="spellStart"/>
+      <w:r>
+        <w:t>permutedims</w:t>
+      </w:r>
+      <w:proofErr w:type="spellEnd"/>
+      <w:r>
+        <w:t xml:space="preserve"> in the </w:t>
+      </w:r>
+      <w:proofErr w:type="spellStart"/>
+      <w:r>
+        <w:t>beamformer.DAS</w:t>
+      </w:r>
+      <w:proofErr w:type="spellEnd"/>
     </w:p>
     <w:p/>
     <w:p>
@@ -1069,7 +1278,7 @@
                     <pic:cNvPicPr/>
                   </pic:nvPicPr>
                   <pic:blipFill>
-                    <a:blip r:embed="rId19"/>
+                    <a:blip r:embed="rId20"/>
                     <a:stretch>
                       <a:fillRect/>
                     </a:stretch>
@@ -1102,15 +1311,28 @@
       </w:pPr>
       <w:r>
         <w:lastRenderedPageBreak/>
-        <w:t>Changes to Beamform.beamform</w:t>
-      </w:r>
+        <w:t xml:space="preserve">Changes to </w:t>
+      </w:r>
+      <w:proofErr w:type="spellStart"/>
+      <w:r>
+        <w:t>Beamform.beamform</w:t>
+      </w:r>
+      <w:proofErr w:type="spellEnd"/>
     </w:p>
     <w:p>
       <w:pPr>
         <w:pStyle w:val="Heading2"/>
       </w:pPr>
       <w:r>
-        <w:t>Pre-Allocating DelayedSignal Arrays</w:t>
+        <w:t xml:space="preserve">Pre-Allocating </w:t>
+      </w:r>
+      <w:proofErr w:type="spellStart"/>
+      <w:r>
+        <w:t>DelayedSignal</w:t>
+      </w:r>
+      <w:proofErr w:type="spellEnd"/>
+      <w:r>
+        <w:t xml:space="preserve"> Arrays</w:t>
       </w:r>
     </w:p>
     <w:p>
@@ -1120,6 +1342,9 @@
     </w:p>
     <w:p>
       <w:r>
+        <w:rPr>
+          <w:noProof/>
+        </w:rPr>
         <w:drawing>
           <wp:inline distT="0" distB="0" distL="0" distR="0" wp14:anchorId="11AC6918" wp14:editId="4F8B6C34">
             <wp:extent cx="5731510" cy="1288415"/>
@@ -1136,7 +1361,7 @@
                     <pic:cNvPicPr/>
                   </pic:nvPicPr>
                   <pic:blipFill>
-                    <a:blip r:embed="rId20"/>
+                    <a:blip r:embed="rId21"/>
                     <a:stretch>
                       <a:fillRect/>
                     </a:stretch>
@@ -1165,14 +1390,29 @@
     </w:p>
     <w:p>
       <w:r>
-        <w:t>Adding a preallocated array for the delayed signals from Process.delay_signal</w:t>
-      </w:r>
+        <w:t xml:space="preserve">Adding a </w:t>
+      </w:r>
+      <w:proofErr w:type="spellStart"/>
+      <w:r>
+        <w:t>preallocated</w:t>
+      </w:r>
+      <w:proofErr w:type="spellEnd"/>
+      <w:r>
+        <w:t xml:space="preserve"> array for the delayed signals from </w:t>
+      </w:r>
+      <w:proofErr w:type="spellStart"/>
+      <w:r>
+        <w:t>Process.delay_signal</w:t>
+      </w:r>
+      <w:proofErr w:type="spellEnd"/>
       <w:r>
         <w:t xml:space="preserve">. Also added broadcasted assign statement in the </w:t>
       </w:r>
+      <w:proofErr w:type="spellStart"/>
       <w:r>
         <w:t>Process.delay_signal</w:t>
       </w:r>
+      <w:proofErr w:type="spellEnd"/>
       <w:r>
         <w:t>.</w:t>
       </w:r>
@@ -1204,7 +1444,7 @@
                     <pic:cNvPicPr/>
                   </pic:nvPicPr>
                   <pic:blipFill>
-                    <a:blip r:embed="rId21"/>
+                    <a:blip r:embed="rId22"/>
                     <a:stretch>
                       <a:fillRect/>
                     </a:stretch>
@@ -1250,7 +1490,7 @@
 </file>
 
 <file path=word/numbering.xml><?xml version="1.0" encoding="utf-8"?>
-<w:numbering xmlns:wpc="http://schemas.microsoft.com/office/word/2010/wordprocessingCanvas" xmlns:cx="http://schemas.microsoft.com/office/drawing/2014/chartex" xmlns:cx1="http://schemas.microsoft.com/office/drawing/2015/9/8/chartex" xmlns:cx2="http://schemas.microsoft.com/office/drawing/2015/10/21/chartex" xmlns:cx3="http://schemas.microsoft.com/office/drawing/2016/5/9/chartex" xmlns:cx4="http://schemas.microsoft.com/office/drawing/2016/5/10/chartex" xmlns:cx5="http://schemas.microsoft.com/office/drawing/2016/5/11/chartex" xmlns:cx6="http://schemas.microsoft.com/office/drawing/2016/5/12/chartex" xmlns:cx7="http://schemas.microsoft.com/office/drawing/2016/5/13/chartex" xmlns:cx8="http://schemas.microsoft.com/office/drawing/2016/5/14/chartex" xmlns:mc="http://schemas.openxmlformats.org/markup-compatibility/2006" xmlns:aink="http://schemas.microsoft.com/office/drawing/2016/ink" xmlns:am3d="http://schemas.microsoft.com/office/drawing/2017/model3d" xmlns:o="urn:schemas-microsoft-com:office:office" xmlns:oel="http://schemas.microsoft.com/office/2019/extlst" xmlns:r="http://schemas.openxmlformats.org/officeDocument/2006/relationships" xmlns:m="http://schemas.openxmlformats.org/officeDocument/2006/math" xmlns:v="urn:schemas-microsoft-com:vml" xmlns:wp14="http://schemas.microsoft.com/office/word/2010/wordprocessingDrawing" xmlns:wp="http://schemas.openxmlformats.org/drawingml/2006/wordprocessingDrawing" xmlns:w10="urn:schemas-microsoft-com:office:word" xmlns:w="http://schemas.openxmlformats.org/wordprocessingml/2006/main" xmlns:w14="http://schemas.microsoft.com/office/word/2010/wordml" xmlns:w15="http://schemas.microsoft.com/office/word/2012/wordml" xmlns:w16cex="http://schemas.microsoft.com/office/word/2018/wordml/cex" xmlns:w16cid="http://schemas.microsoft.com/office/word/2016/wordml/cid" xmlns:w16="http://schemas.microsoft.com/office/word/2018/wordml" xmlns:w16sdtdh="http://schemas.microsoft.com/office/word/2020/wordml/sdtdatahash" xmlns:w16se="http://schemas.microsoft.com/office/word/2015/wordml/symex" xmlns:wpg="http://schemas.microsoft.com/office/word/2010/wordprocessingGroup" xmlns:wpi="http://schemas.microsoft.com/office/word/2010/wordprocessingInk" xmlns:wne="http://schemas.microsoft.com/office/word/2006/wordml" xmlns:wps="http://schemas.microsoft.com/office/word/2010/wordprocessingShape" mc:Ignorable="w14 w15 w16se w16cid w16 w16cex w16sdtdh wp14">
+<w:numbering xmlns:wpc="http://schemas.microsoft.com/office/word/2010/wordprocessingCanvas" xmlns:cx="http://schemas.microsoft.com/office/drawing/2014/chartex" xmlns:cx1="http://schemas.microsoft.com/office/drawing/2015/9/8/chartex" xmlns:cx2="http://schemas.microsoft.com/office/drawing/2015/10/21/chartex" xmlns:cx3="http://schemas.microsoft.com/office/drawing/2016/5/9/chartex" xmlns:cx4="http://schemas.microsoft.com/office/drawing/2016/5/10/chartex" xmlns:cx5="http://schemas.microsoft.com/office/drawing/2016/5/11/chartex" xmlns:cx6="http://schemas.microsoft.com/office/drawing/2016/5/12/chartex" xmlns:cx7="http://schemas.microsoft.com/office/drawing/2016/5/13/chartex" xmlns:cx8="http://schemas.microsoft.com/office/drawing/2016/5/14/chartex" xmlns:mc="http://schemas.openxmlformats.org/markup-compatibility/2006" xmlns:aink="http://schemas.microsoft.com/office/drawing/2016/ink" xmlns:am3d="http://schemas.microsoft.com/office/drawing/2017/model3d" xmlns:o="urn:schemas-microsoft-com:office:office" xmlns:oel="http://schemas.microsoft.com/office/2019/extlst" xmlns:r="http://schemas.openxmlformats.org/officeDocument/2006/relationships" xmlns:m="http://schemas.openxmlformats.org/officeDocument/2006/math" xmlns:v="urn:schemas-microsoft-com:vml" xmlns:wp14="http://schemas.microsoft.com/office/word/2010/wordprocessingDrawing" xmlns:wp="http://schemas.openxmlformats.org/drawingml/2006/wordprocessingDrawing" xmlns:w10="urn:schemas-microsoft-com:office:word" xmlns:w="http://schemas.openxmlformats.org/wordprocessingml/2006/main" xmlns:w14="http://schemas.microsoft.com/office/word/2010/wordml" xmlns:w15="http://schemas.microsoft.com/office/word/2012/wordml" xmlns:w16cex="http://schemas.microsoft.com/office/word/2018/wordml/cex" xmlns:w16cid="http://schemas.microsoft.com/office/word/2016/wordml/cid" xmlns:w16="http://schemas.microsoft.com/office/word/2018/wordml" xmlns:w16du="http://schemas.microsoft.com/office/word/2023/wordml/word16du" xmlns:w16sdtdh="http://schemas.microsoft.com/office/word/2020/wordml/sdtdatahash" xmlns:w16se="http://schemas.microsoft.com/office/word/2015/wordml/symex" xmlns:wpg="http://schemas.microsoft.com/office/word/2010/wordprocessingGroup" xmlns:wpi="http://schemas.microsoft.com/office/word/2010/wordprocessingInk" xmlns:wne="http://schemas.microsoft.com/office/word/2006/wordml" xmlns:wps="http://schemas.microsoft.com/office/word/2010/wordprocessingShape" mc:Ignorable="w14 w15 w16se w16cid w16 w16cex w16sdtdh w16du wp14">
   <w:abstractNum w:abstractNumId="0" w15:restartNumberingAfterBreak="0">
     <w:nsid w:val="31A82D1D"/>
     <w:multiLevelType w:val="hybridMultilevel"/>
@@ -1370,7 +1610,7 @@
 </file>
 
 <file path=word/styles.xml><?xml version="1.0" encoding="utf-8"?>
-<w:styles xmlns:mc="http://schemas.openxmlformats.org/markup-compatibility/2006" xmlns:r="http://schemas.openxmlformats.org/officeDocument/2006/relationships" xmlns:w="http://schemas.openxmlformats.org/wordprocessingml/2006/main" xmlns:w14="http://schemas.microsoft.com/office/word/2010/wordml" xmlns:w15="http://schemas.microsoft.com/office/word/2012/wordml" xmlns:w16cex="http://schemas.microsoft.com/office/word/2018/wordml/cex" xmlns:w16cid="http://schemas.microsoft.com/office/word/2016/wordml/cid" xmlns:w16="http://schemas.microsoft.com/office/word/2018/wordml" xmlns:w16sdtdh="http://schemas.microsoft.com/office/word/2020/wordml/sdtdatahash" xmlns:w16se="http://schemas.microsoft.com/office/word/2015/wordml/symex" mc:Ignorable="w14 w15 w16se w16cid w16 w16cex w16sdtdh">
+<w:styles xmlns:mc="http://schemas.openxmlformats.org/markup-compatibility/2006" xmlns:r="http://schemas.openxmlformats.org/officeDocument/2006/relationships" xmlns:w="http://schemas.openxmlformats.org/wordprocessingml/2006/main" xmlns:w14="http://schemas.microsoft.com/office/word/2010/wordml" xmlns:w15="http://schemas.microsoft.com/office/word/2012/wordml" xmlns:w16cex="http://schemas.microsoft.com/office/word/2018/wordml/cex" xmlns:w16cid="http://schemas.microsoft.com/office/word/2016/wordml/cid" xmlns:w16="http://schemas.microsoft.com/office/word/2018/wordml" xmlns:w16du="http://schemas.microsoft.com/office/word/2023/wordml/word16du" xmlns:w16sdtdh="http://schemas.microsoft.com/office/word/2020/wordml/sdtdatahash" xmlns:w16se="http://schemas.microsoft.com/office/word/2015/wordml/symex" mc:Ignorable="w14 w15 w16se w16cid w16 w16cex w16sdtdh w16du">
   <w:docDefaults>
     <w:rPrDefault>
       <w:rPr>

</xml_diff>